<commit_message>
Refactoring the word and pdf files
</commit_message>
<xml_diff>
--- a/AudioProject.docx
+++ b/AudioProject.docx
@@ -12,30 +12,12 @@
         </w:rPr>
       </w:pPr>
       <w:r>
-        <w:rPr>
-          <w:rFonts w:ascii="Gill Sans MT" w:hAnsi="Gill Sans MT"/>
-          <w:sz w:val="28"/>
-          <w:szCs w:val="28"/>
-          <w:lang w:val="en-US"/>
-        </w:rPr>
         <w:fldChar w:fldCharType="begin"/>
       </w:r>
       <w:r>
-        <w:rPr>
-          <w:rFonts w:ascii="Gill Sans MT" w:hAnsi="Gill Sans MT"/>
-          <w:sz w:val="28"/>
-          <w:szCs w:val="28"/>
-          <w:lang w:val="en-US"/>
-        </w:rPr>
         <w:instrText xml:space="preserve"> HYPERLINK "https://github.com/SaltyByte/JobProject" </w:instrText>
       </w:r>
       <w:r>
-        <w:rPr>
-          <w:rFonts w:ascii="Gill Sans MT" w:hAnsi="Gill Sans MT"/>
-          <w:sz w:val="28"/>
-          <w:szCs w:val="28"/>
-          <w:lang w:val="en-US"/>
-        </w:rPr>
         <w:fldChar w:fldCharType="separate"/>
       </w:r>
       <w:proofErr w:type="spellStart"/>
@@ -52,6 +34,7 @@
       <w:proofErr w:type="spellEnd"/>
       <w:r>
         <w:rPr>
+          <w:rStyle w:val="Hyperlink"/>
           <w:rFonts w:ascii="Gill Sans MT" w:hAnsi="Gill Sans MT"/>
           <w:sz w:val="28"/>
           <w:szCs w:val="28"/>
@@ -77,7 +60,17 @@
             <w:szCs w:val="28"/>
             <w:lang w:val="en-US"/>
           </w:rPr>
-          <w:t>Project URL</w:t>
+          <w:t xml:space="preserve">Assignment </w:t>
+        </w:r>
+        <w:r>
+          <w:rPr>
+            <w:rStyle w:val="Hyperlink"/>
+            <w:rFonts w:ascii="Gill Sans MT" w:hAnsi="Gill Sans MT"/>
+            <w:sz w:val="28"/>
+            <w:szCs w:val="28"/>
+            <w:lang w:val="en-US"/>
+          </w:rPr>
+          <w:t>URL</w:t>
         </w:r>
       </w:hyperlink>
     </w:p>
@@ -88,6 +81,7 @@
           <w:rFonts w:ascii="Gill Sans MT" w:hAnsi="Gill Sans MT"/>
           <w:sz w:val="28"/>
           <w:szCs w:val="28"/>
+          <w:rtl/>
           <w:lang w:val="en-US"/>
         </w:rPr>
       </w:pPr>
@@ -98,7 +92,16 @@
           <w:szCs w:val="28"/>
           <w:lang w:val="en-US"/>
         </w:rPr>
-        <w:t>Project summary</w:t>
+        <w:t xml:space="preserve">Assignment </w:t>
+      </w:r>
+      <w:r>
+        <w:rPr>
+          <w:rFonts w:ascii="Gill Sans MT" w:hAnsi="Gill Sans MT"/>
+          <w:sz w:val="28"/>
+          <w:szCs w:val="28"/>
+          <w:lang w:val="en-US"/>
+        </w:rPr>
+        <w:t>Description</w:t>
       </w:r>
     </w:p>
     <w:p>
@@ -117,7 +120,70 @@
           <w:szCs w:val="28"/>
           <w:lang w:val="en-US"/>
         </w:rPr>
-        <w:t xml:space="preserve">This project was created with HTML, </w:t>
+        <w:t xml:space="preserve">This </w:t>
+      </w:r>
+      <w:r>
+        <w:rPr>
+          <w:rFonts w:ascii="Gill Sans MT" w:hAnsi="Gill Sans MT"/>
+          <w:sz w:val="28"/>
+          <w:szCs w:val="28"/>
+          <w:lang w:val="en-US"/>
+        </w:rPr>
+        <w:t xml:space="preserve">Assignment </w:t>
+      </w:r>
+      <w:r>
+        <w:rPr>
+          <w:rFonts w:ascii="Gill Sans MT" w:hAnsi="Gill Sans MT"/>
+          <w:sz w:val="28"/>
+          <w:szCs w:val="28"/>
+          <w:lang w:val="en-US"/>
+        </w:rPr>
+        <w:t>was written in Html</w:t>
+      </w:r>
+      <w:r>
+        <w:rPr>
+          <w:rFonts w:ascii="Gill Sans MT" w:hAnsi="Gill Sans MT"/>
+          <w:sz w:val="28"/>
+          <w:szCs w:val="28"/>
+          <w:lang w:val="en-US"/>
+        </w:rPr>
+        <w:t xml:space="preserve"> </w:t>
+      </w:r>
+      <w:r>
+        <w:rPr>
+          <w:rFonts w:ascii="Gill Sans MT" w:hAnsi="Gill Sans MT"/>
+          <w:sz w:val="28"/>
+          <w:szCs w:val="28"/>
+          <w:lang w:val="en-US"/>
+        </w:rPr>
+        <w:t>(</w:t>
+      </w:r>
+      <w:r>
+        <w:rPr>
+          <w:rFonts w:ascii="Gill Sans MT" w:hAnsi="Gill Sans MT"/>
+          <w:sz w:val="28"/>
+          <w:szCs w:val="28"/>
+          <w:lang w:val="en-US"/>
+        </w:rPr>
+        <w:t>JSX</w:t>
+      </w:r>
+      <w:r>
+        <w:rPr>
+          <w:rFonts w:ascii="Gill Sans MT" w:hAnsi="Gill Sans MT"/>
+          <w:sz w:val="28"/>
+          <w:szCs w:val="28"/>
+          <w:lang w:val="en-US"/>
+        </w:rPr>
+        <w:t>)</w:t>
+      </w:r>
+      <w:r>
+        <w:rPr>
+          <w:rFonts w:ascii="Gill Sans MT" w:hAnsi="Gill Sans MT"/>
+          <w:sz w:val="28"/>
+          <w:szCs w:val="28"/>
+          <w:lang w:val="en-US"/>
+        </w:rPr>
+        <w:t xml:space="preserve">, </w:t>
       </w:r>
       <w:proofErr w:type="spellStart"/>
       <w:r>
@@ -127,7 +193,7 @@
           <w:szCs w:val="28"/>
           <w:lang w:val="en-US"/>
         </w:rPr>
-        <w:t>css</w:t>
+        <w:t>Css</w:t>
       </w:r>
       <w:proofErr w:type="spellEnd"/>
       <w:r>
@@ -147,7 +213,7 @@
           <w:szCs w:val="28"/>
           <w:lang w:val="en-US"/>
         </w:rPr>
-        <w:t>javascript</w:t>
+        <w:t>Javascript</w:t>
       </w:r>
       <w:proofErr w:type="spellEnd"/>
       <w:r>
@@ -157,37 +223,34 @@
           <w:szCs w:val="28"/>
           <w:lang w:val="en-US"/>
         </w:rPr>
-        <w:t xml:space="preserve"> and react.</w:t>
-      </w:r>
-      <w:r>
-        <w:rPr>
-          <w:rFonts w:ascii="Gill Sans MT" w:hAnsi="Gill Sans MT"/>
-          <w:sz w:val="28"/>
-          <w:szCs w:val="28"/>
-          <w:lang w:val="en-US"/>
-        </w:rPr>
-        <w:br/>
-        <w:t xml:space="preserve">After creating new react project, organizing the folders and uploading it to </w:t>
-      </w:r>
-      <w:proofErr w:type="spellStart"/>
-      <w:r>
-        <w:rPr>
-          <w:rFonts w:ascii="Gill Sans MT" w:hAnsi="Gill Sans MT"/>
-          <w:sz w:val="28"/>
-          <w:szCs w:val="28"/>
-          <w:lang w:val="en-US"/>
-        </w:rPr>
-        <w:t>github</w:t>
-      </w:r>
-      <w:proofErr w:type="spellEnd"/>
-      <w:r>
-        <w:rPr>
-          <w:rFonts w:ascii="Gill Sans MT" w:hAnsi="Gill Sans MT"/>
-          <w:sz w:val="28"/>
-          <w:szCs w:val="28"/>
-          <w:lang w:val="en-US"/>
-        </w:rPr>
-        <w:t>, I was thinking how to structure and project.</w:t>
+        <w:t xml:space="preserve"> and React</w:t>
+      </w:r>
+      <w:r>
+        <w:rPr>
+          <w:rFonts w:ascii="Gill Sans MT" w:hAnsi="Gill Sans MT"/>
+          <w:sz w:val="28"/>
+          <w:szCs w:val="28"/>
+          <w:lang w:val="en-US"/>
+        </w:rPr>
+        <w:t xml:space="preserve">, with few more dependencies I’ve added to the </w:t>
+      </w:r>
+      <w:r>
+        <w:rPr>
+          <w:rFonts w:ascii="Gill Sans MT" w:hAnsi="Gill Sans MT"/>
+          <w:sz w:val="28"/>
+          <w:szCs w:val="28"/>
+          <w:lang w:val="en-US"/>
+        </w:rPr>
+        <w:t xml:space="preserve">Assignment </w:t>
+      </w:r>
+      <w:r>
+        <w:rPr>
+          <w:rFonts w:ascii="Gill Sans MT" w:hAnsi="Gill Sans MT"/>
+          <w:sz w:val="28"/>
+          <w:szCs w:val="28"/>
+          <w:lang w:val="en-US"/>
+        </w:rPr>
+        <w:t>(Toggle Button).</w:t>
       </w:r>
     </w:p>
     <w:p>
@@ -206,65 +269,43 @@
           <w:szCs w:val="28"/>
           <w:lang w:val="en-US"/>
         </w:rPr>
-        <w:t xml:space="preserve">I knew I needed some sort of audio </w:t>
-      </w:r>
-      <w:r>
-        <w:rPr>
-          <w:rFonts w:ascii="Gill Sans MT" w:hAnsi="Gill Sans MT"/>
-          <w:sz w:val="28"/>
-          <w:szCs w:val="28"/>
-          <w:lang w:val="en-US"/>
-        </w:rPr>
-        <w:t>component,</w:t>
-      </w:r>
-      <w:r>
-        <w:rPr>
-          <w:rFonts w:ascii="Gill Sans MT" w:hAnsi="Gill Sans MT"/>
-          <w:sz w:val="28"/>
-          <w:szCs w:val="28"/>
-          <w:lang w:val="en-US"/>
-        </w:rPr>
-        <w:t xml:space="preserve"> so I created the </w:t>
-      </w:r>
-      <w:proofErr w:type="spellStart"/>
-      <w:r>
-        <w:rPr>
-          <w:rFonts w:ascii="Gill Sans MT" w:hAnsi="Gill Sans MT"/>
-          <w:sz w:val="28"/>
-          <w:szCs w:val="28"/>
-          <w:lang w:val="en-US"/>
-        </w:rPr>
-        <w:t>AudioPlayer</w:t>
-      </w:r>
-      <w:proofErr w:type="spellEnd"/>
-      <w:r>
-        <w:rPr>
-          <w:rFonts w:ascii="Gill Sans MT" w:hAnsi="Gill Sans MT"/>
-          <w:sz w:val="28"/>
-          <w:szCs w:val="28"/>
-          <w:lang w:val="en-US"/>
-        </w:rPr>
-        <w:t xml:space="preserve"> component, I knew I needed a main page to display so I created the </w:t>
-      </w:r>
-      <w:proofErr w:type="spellStart"/>
-      <w:r>
-        <w:rPr>
-          <w:rFonts w:ascii="Gill Sans MT" w:hAnsi="Gill Sans MT"/>
-          <w:sz w:val="28"/>
-          <w:szCs w:val="28"/>
-          <w:lang w:val="en-US"/>
-        </w:rPr>
-        <w:t>MainPage</w:t>
-      </w:r>
-      <w:proofErr w:type="spellEnd"/>
-      <w:r>
-        <w:rPr>
-          <w:rFonts w:ascii="Gill Sans MT" w:hAnsi="Gill Sans MT"/>
-          <w:sz w:val="28"/>
-          <w:szCs w:val="28"/>
-          <w:lang w:val="en-US"/>
-        </w:rPr>
-        <w:t xml:space="preserve"> component.</w:t>
+        <w:t xml:space="preserve">In this </w:t>
+      </w:r>
+      <w:r>
+        <w:rPr>
+          <w:rFonts w:ascii="Gill Sans MT" w:hAnsi="Gill Sans MT"/>
+          <w:sz w:val="28"/>
+          <w:szCs w:val="28"/>
+          <w:lang w:val="en-US"/>
+        </w:rPr>
+        <w:t xml:space="preserve">Assignment </w:t>
+      </w:r>
+      <w:r>
+        <w:rPr>
+          <w:rFonts w:ascii="Gill Sans MT" w:hAnsi="Gill Sans MT"/>
+          <w:sz w:val="28"/>
+          <w:szCs w:val="28"/>
+          <w:lang w:val="en-US"/>
+        </w:rPr>
+        <w:t>I’ve implemented an eight channels audio looper</w:t>
+      </w:r>
+      <w:r>
+        <w:rPr>
+          <w:rFonts w:ascii="Gill Sans MT" w:hAnsi="Gill Sans MT"/>
+          <w:sz w:val="28"/>
+          <w:szCs w:val="28"/>
+          <w:lang w:val="en-US"/>
+        </w:rPr>
+        <w:t>, with unique color to each channel</w:t>
+      </w:r>
+      <w:r>
+        <w:rPr>
+          <w:rFonts w:ascii="Gill Sans MT" w:hAnsi="Gill Sans MT"/>
+          <w:sz w:val="28"/>
+          <w:szCs w:val="28"/>
+          <w:lang w:val="en-US"/>
+        </w:rPr>
+        <w:t>.</w:t>
       </w:r>
       <w:r>
         <w:rPr>
@@ -282,47 +323,52 @@
           <w:szCs w:val="28"/>
           <w:lang w:val="en-US"/>
         </w:rPr>
-        <w:t>After creating the main building blocks, I needed to understand better how to work with audio, I was familiar with the audio html tag and started with that.</w:t>
-      </w:r>
-      <w:r>
-        <w:rPr>
-          <w:rFonts w:ascii="Gill Sans MT" w:hAnsi="Gill Sans MT"/>
-          <w:sz w:val="28"/>
-          <w:szCs w:val="28"/>
-          <w:lang w:val="en-US"/>
-        </w:rPr>
-        <w:br/>
-        <w:t>Not long after that, I understood that it was not the optimal way, I didn’t had all the options I needed like start, stop, mute and so on.</w:t>
-      </w:r>
-      <w:r>
-        <w:rPr>
-          <w:rFonts w:ascii="Gill Sans MT" w:hAnsi="Gill Sans MT"/>
-          <w:sz w:val="28"/>
-          <w:szCs w:val="28"/>
-          <w:lang w:val="en-US"/>
-        </w:rPr>
-        <w:br/>
-        <w:t xml:space="preserve">I then searched the web and came across the Audio class, learned it a bit and started to implement the </w:t>
-      </w:r>
-      <w:proofErr w:type="spellStart"/>
-      <w:r>
-        <w:rPr>
-          <w:rFonts w:ascii="Gill Sans MT" w:hAnsi="Gill Sans MT"/>
-          <w:sz w:val="28"/>
-          <w:szCs w:val="28"/>
-          <w:lang w:val="en-US"/>
-        </w:rPr>
-        <w:t>AduioPlayer</w:t>
-      </w:r>
-      <w:proofErr w:type="spellEnd"/>
-      <w:r>
-        <w:rPr>
-          <w:rFonts w:ascii="Gill Sans MT" w:hAnsi="Gill Sans MT"/>
-          <w:sz w:val="28"/>
-          <w:szCs w:val="28"/>
-          <w:lang w:val="en-US"/>
-        </w:rPr>
-        <w:t xml:space="preserve"> with the help of Audio class.</w:t>
+        <w:t>E</w:t>
+      </w:r>
+      <w:r>
+        <w:rPr>
+          <w:rFonts w:ascii="Gill Sans MT" w:hAnsi="Gill Sans MT"/>
+          <w:sz w:val="28"/>
+          <w:szCs w:val="28"/>
+          <w:lang w:val="en-US"/>
+        </w:rPr>
+        <w:t>ach channel</w:t>
+      </w:r>
+      <w:r>
+        <w:rPr>
+          <w:rFonts w:ascii="Gill Sans MT" w:hAnsi="Gill Sans MT"/>
+          <w:sz w:val="28"/>
+          <w:szCs w:val="28"/>
+          <w:lang w:val="en-US"/>
+        </w:rPr>
+        <w:t xml:space="preserve"> </w:t>
+      </w:r>
+      <w:r>
+        <w:rPr>
+          <w:rFonts w:ascii="Gill Sans MT" w:hAnsi="Gill Sans MT"/>
+          <w:sz w:val="28"/>
+          <w:szCs w:val="28"/>
+          <w:lang w:val="en-US"/>
+        </w:rPr>
+        <w:t xml:space="preserve">includes </w:t>
+      </w:r>
+      <w:r>
+        <w:rPr>
+          <w:rFonts w:ascii="Gill Sans MT" w:hAnsi="Gill Sans MT"/>
+          <w:sz w:val="28"/>
+          <w:szCs w:val="28"/>
+          <w:lang w:val="en-US"/>
+        </w:rPr>
+        <w:t>a mute toggle button</w:t>
+      </w:r>
+      <w:r>
+        <w:rPr>
+          <w:rFonts w:ascii="Gill Sans MT" w:hAnsi="Gill Sans MT"/>
+          <w:sz w:val="28"/>
+          <w:szCs w:val="28"/>
+          <w:lang w:val="en-US"/>
+        </w:rPr>
+        <w:t>.</w:t>
       </w:r>
     </w:p>
     <w:p>
@@ -341,56 +387,88 @@
           <w:szCs w:val="28"/>
           <w:lang w:val="en-US"/>
         </w:rPr>
-        <w:t xml:space="preserve">Main logic here is that the </w:t>
-      </w:r>
-      <w:proofErr w:type="spellStart"/>
-      <w:r>
-        <w:rPr>
-          <w:rFonts w:ascii="Gill Sans MT" w:hAnsi="Gill Sans MT"/>
-          <w:sz w:val="28"/>
-          <w:szCs w:val="28"/>
-          <w:lang w:val="en-US"/>
-        </w:rPr>
-        <w:t>MainPage</w:t>
-      </w:r>
-      <w:proofErr w:type="spellEnd"/>
-      <w:r>
-        <w:rPr>
-          <w:rFonts w:ascii="Gill Sans MT" w:hAnsi="Gill Sans MT"/>
-          <w:sz w:val="28"/>
-          <w:szCs w:val="28"/>
-          <w:lang w:val="en-US"/>
-        </w:rPr>
-        <w:t xml:space="preserve"> is controlling the state of the other audio players by using the </w:t>
-      </w:r>
-      <w:proofErr w:type="spellStart"/>
-      <w:r>
-        <w:rPr>
-          <w:rFonts w:ascii="Gill Sans MT" w:hAnsi="Gill Sans MT"/>
-          <w:sz w:val="28"/>
-          <w:szCs w:val="28"/>
-          <w:lang w:val="en-US"/>
-        </w:rPr>
-        <w:t>useEffect</w:t>
-      </w:r>
-      <w:proofErr w:type="spellEnd"/>
-      <w:r>
-        <w:rPr>
-          <w:rFonts w:ascii="Gill Sans MT" w:hAnsi="Gill Sans MT"/>
-          <w:sz w:val="28"/>
-          <w:szCs w:val="28"/>
-          <w:lang w:val="en-US"/>
-        </w:rPr>
-        <w:t xml:space="preserve"> hook, which was tricky to implement firstly but then worked like a charm</w:t>
-      </w:r>
-      <w:r>
-        <w:rPr>
-          <w:rFonts w:ascii="Gill Sans MT" w:hAnsi="Gill Sans MT"/>
-          <w:sz w:val="28"/>
-          <w:szCs w:val="28"/>
-          <w:lang w:val="en-US"/>
-        </w:rPr>
-        <w:t>.</w:t>
+        <w:t xml:space="preserve">The page has </w:t>
+      </w:r>
+      <w:r>
+        <w:rPr>
+          <w:rFonts w:ascii="Gill Sans MT" w:hAnsi="Gill Sans MT"/>
+          <w:sz w:val="28"/>
+          <w:szCs w:val="28"/>
+          <w:lang w:val="en-US"/>
+        </w:rPr>
+        <w:t>play</w:t>
+      </w:r>
+      <w:r>
+        <w:rPr>
+          <w:rFonts w:ascii="Gill Sans MT" w:hAnsi="Gill Sans MT"/>
+          <w:sz w:val="28"/>
+          <w:szCs w:val="28"/>
+          <w:lang w:val="en-US"/>
+        </w:rPr>
+        <w:t xml:space="preserve"> button, </w:t>
+      </w:r>
+      <w:r>
+        <w:rPr>
+          <w:rFonts w:ascii="Gill Sans MT" w:hAnsi="Gill Sans MT"/>
+          <w:sz w:val="28"/>
+          <w:szCs w:val="28"/>
+          <w:lang w:val="en-US"/>
+        </w:rPr>
+        <w:t>loop</w:t>
+      </w:r>
+      <w:r>
+        <w:rPr>
+          <w:rFonts w:ascii="Gill Sans MT" w:hAnsi="Gill Sans MT"/>
+          <w:sz w:val="28"/>
+          <w:szCs w:val="28"/>
+          <w:lang w:val="en-US"/>
+        </w:rPr>
+        <w:t xml:space="preserve"> toggle </w:t>
+      </w:r>
+      <w:r>
+        <w:rPr>
+          <w:rFonts w:ascii="Gill Sans MT" w:hAnsi="Gill Sans MT"/>
+          <w:sz w:val="28"/>
+          <w:szCs w:val="28"/>
+          <w:lang w:val="en-US"/>
+        </w:rPr>
+        <w:t>button,</w:t>
+      </w:r>
+      <w:r>
+        <w:rPr>
+          <w:rFonts w:ascii="Gill Sans MT" w:hAnsi="Gill Sans MT"/>
+          <w:sz w:val="28"/>
+          <w:szCs w:val="28"/>
+          <w:lang w:val="en-US"/>
+        </w:rPr>
+        <w:t xml:space="preserve"> and </w:t>
+      </w:r>
+      <w:r>
+        <w:rPr>
+          <w:rFonts w:ascii="Gill Sans MT" w:hAnsi="Gill Sans MT"/>
+          <w:sz w:val="28"/>
+          <w:szCs w:val="28"/>
+          <w:lang w:val="en-US"/>
+        </w:rPr>
+        <w:t>stop</w:t>
+      </w:r>
+      <w:r>
+        <w:rPr>
+          <w:rFonts w:ascii="Gill Sans MT" w:hAnsi="Gill Sans MT"/>
+          <w:sz w:val="28"/>
+          <w:szCs w:val="28"/>
+          <w:lang w:val="en-US"/>
+        </w:rPr>
+        <w:t xml:space="preserve"> button</w:t>
+      </w:r>
+      <w:r>
+        <w:rPr>
+          <w:rFonts w:ascii="Gill Sans MT" w:hAnsi="Gill Sans MT"/>
+          <w:sz w:val="28"/>
+          <w:szCs w:val="28"/>
+          <w:lang w:val="en-US"/>
+        </w:rPr>
+        <w:t>:</w:t>
       </w:r>
     </w:p>
     <w:p>
@@ -405,20 +483,35 @@
       <w:r>
         <w:rPr>
           <w:rFonts w:ascii="Gill Sans MT" w:hAnsi="Gill Sans MT"/>
-          <w:sz w:val="28"/>
-          <w:szCs w:val="28"/>
-          <w:lang w:val="en-US"/>
-        </w:rPr>
-        <w:t>After I had something I was quite happy with</w:t>
-      </w:r>
-      <w:r>
-        <w:rPr>
-          <w:rFonts w:ascii="Gill Sans MT" w:hAnsi="Gill Sans MT"/>
-          <w:sz w:val="28"/>
-          <w:szCs w:val="28"/>
-          <w:lang w:val="en-US"/>
-        </w:rPr>
-        <w:t>, I started to work on a style that suited me.</w:t>
+          <w:b/>
+          <w:bCs/>
+          <w:sz w:val="28"/>
+          <w:szCs w:val="28"/>
+          <w:lang w:val="en-US"/>
+        </w:rPr>
+        <w:t>P</w:t>
+      </w:r>
+      <w:r>
+        <w:rPr>
+          <w:rFonts w:ascii="Gill Sans MT" w:hAnsi="Gill Sans MT"/>
+          <w:b/>
+          <w:bCs/>
+          <w:sz w:val="28"/>
+          <w:szCs w:val="28"/>
+          <w:lang w:val="en-US"/>
+        </w:rPr>
+        <w:t xml:space="preserve">lay </w:t>
+      </w:r>
+      <w:r>
+        <w:rPr>
+          <w:rFonts w:ascii="Gill Sans MT" w:hAnsi="Gill Sans MT"/>
+          <w:b/>
+          <w:bCs/>
+          <w:sz w:val="28"/>
+          <w:szCs w:val="28"/>
+          <w:lang w:val="en-US"/>
+        </w:rPr>
+        <w:t>button</w:t>
       </w:r>
       <w:r>
         <w:rPr>
@@ -428,7 +521,93 @@
           <w:lang w:val="en-US"/>
         </w:rPr>
         <w:br/>
-        <w:t>Working on the cursor took me some time, first I tried to implement it with the help of the slider tag and async functions to sleep.</w:t>
+        <w:t>A</w:t>
+      </w:r>
+      <w:r>
+        <w:rPr>
+          <w:rFonts w:ascii="Gill Sans MT" w:hAnsi="Gill Sans MT"/>
+          <w:sz w:val="28"/>
+          <w:szCs w:val="28"/>
+          <w:lang w:val="en-US"/>
+        </w:rPr>
+        <w:t>ll</w:t>
+      </w:r>
+      <w:r>
+        <w:rPr>
+          <w:rFonts w:ascii="Gill Sans MT" w:hAnsi="Gill Sans MT"/>
+          <w:sz w:val="28"/>
+          <w:szCs w:val="28"/>
+          <w:lang w:val="en-US"/>
+        </w:rPr>
+        <w:t xml:space="preserve"> the eight channels will start playing, if any of the channels are muted, the</w:t>
+      </w:r>
+      <w:r>
+        <w:rPr>
+          <w:rFonts w:ascii="Gill Sans MT" w:hAnsi="Gill Sans MT"/>
+          <w:sz w:val="28"/>
+          <w:szCs w:val="28"/>
+          <w:lang w:val="en-US"/>
+        </w:rPr>
+        <w:t xml:space="preserve"> muted audio loop won’t be playing sound </w:t>
+      </w:r>
+      <w:r>
+        <w:rPr>
+          <w:rFonts w:ascii="Gill Sans MT" w:hAnsi="Gill Sans MT"/>
+          <w:sz w:val="28"/>
+          <w:szCs w:val="28"/>
+          <w:lang w:val="en-US"/>
+        </w:rPr>
+        <w:t>but when un-muting</w:t>
+      </w:r>
+      <w:r>
+        <w:rPr>
+          <w:rFonts w:ascii="Gill Sans MT" w:hAnsi="Gill Sans MT"/>
+          <w:sz w:val="28"/>
+          <w:szCs w:val="28"/>
+          <w:lang w:val="en-US"/>
+        </w:rPr>
+        <w:t>,</w:t>
+      </w:r>
+      <w:r>
+        <w:rPr>
+          <w:rFonts w:ascii="Gill Sans MT" w:hAnsi="Gill Sans MT"/>
+          <w:sz w:val="28"/>
+          <w:szCs w:val="28"/>
+          <w:lang w:val="en-US"/>
+        </w:rPr>
+        <w:t xml:space="preserve"> the sound will continue from the correct place it should play.</w:t>
+      </w:r>
+    </w:p>
+    <w:p>
+      <w:pPr>
+        <w:rPr>
+          <w:rFonts w:ascii="Gill Sans MT" w:hAnsi="Gill Sans MT"/>
+          <w:sz w:val="28"/>
+          <w:szCs w:val="28"/>
+          <w:lang w:val="en-US"/>
+        </w:rPr>
+      </w:pPr>
+      <w:r>
+        <w:rPr>
+          <w:rFonts w:ascii="Gill Sans MT" w:hAnsi="Gill Sans MT"/>
+          <w:b/>
+          <w:bCs/>
+          <w:sz w:val="28"/>
+          <w:szCs w:val="28"/>
+          <w:lang w:val="en-US"/>
+        </w:rPr>
+        <w:t>L</w:t>
+      </w:r>
+      <w:r>
+        <w:rPr>
+          <w:rFonts w:ascii="Gill Sans MT" w:hAnsi="Gill Sans MT"/>
+          <w:b/>
+          <w:bCs/>
+          <w:sz w:val="28"/>
+          <w:szCs w:val="28"/>
+          <w:lang w:val="en-US"/>
+        </w:rPr>
+        <w:t>oop toggle button</w:t>
       </w:r>
       <w:r>
         <w:rPr>
@@ -438,7 +617,25 @@
           <w:lang w:val="en-US"/>
         </w:rPr>
         <w:br/>
-        <w:t>I then understood how complex it was becoming and knew the design of the cursor was off.</w:t>
+        <w:t>A</w:t>
+      </w:r>
+      <w:r>
+        <w:rPr>
+          <w:rFonts w:ascii="Gill Sans MT" w:hAnsi="Gill Sans MT"/>
+          <w:sz w:val="28"/>
+          <w:szCs w:val="28"/>
+          <w:lang w:val="en-US"/>
+        </w:rPr>
+        <w:t>ll the eight channels will be looping now</w:t>
+      </w:r>
+      <w:r>
+        <w:rPr>
+          <w:rFonts w:ascii="Gill Sans MT" w:hAnsi="Gill Sans MT"/>
+          <w:sz w:val="28"/>
+          <w:szCs w:val="28"/>
+          <w:lang w:val="en-US"/>
+        </w:rPr>
+        <w:t>.</w:t>
       </w:r>
       <w:r>
         <w:rPr>
@@ -448,36 +645,39 @@
           <w:lang w:val="en-US"/>
         </w:rPr>
         <w:br/>
-        <w:t xml:space="preserve">After some thinking I </w:t>
-      </w:r>
-      <w:r>
-        <w:rPr>
-          <w:rFonts w:ascii="Gill Sans MT" w:hAnsi="Gill Sans MT"/>
-          <w:sz w:val="28"/>
-          <w:szCs w:val="28"/>
-          <w:lang w:val="en-US"/>
-        </w:rPr>
-        <w:t xml:space="preserve">changed the whole cursor design from slider to moving a div with </w:t>
-      </w:r>
-      <w:proofErr w:type="spellStart"/>
-      <w:r>
-        <w:rPr>
-          <w:rFonts w:ascii="Gill Sans MT" w:hAnsi="Gill Sans MT"/>
-          <w:sz w:val="28"/>
-          <w:szCs w:val="28"/>
-          <w:lang w:val="en-US"/>
-        </w:rPr>
-        <w:t>css</w:t>
-      </w:r>
-      <w:proofErr w:type="spellEnd"/>
-      <w:r>
-        <w:rPr>
-          <w:rFonts w:ascii="Gill Sans MT" w:hAnsi="Gill Sans MT"/>
-          <w:sz w:val="28"/>
-          <w:szCs w:val="28"/>
-          <w:lang w:val="en-US"/>
-        </w:rPr>
-        <w:t xml:space="preserve"> animations, which worked better, faster and the most important, was really easy to implement and to understand.</w:t>
+        <w:t>The toggle button can be turned off/on even when the audio is playing.</w:t>
+      </w:r>
+    </w:p>
+    <w:p>
+      <w:pPr>
+        <w:rPr>
+          <w:rFonts w:ascii="Gill Sans MT" w:hAnsi="Gill Sans MT"/>
+          <w:sz w:val="28"/>
+          <w:szCs w:val="28"/>
+          <w:lang w:val="en-US"/>
+        </w:rPr>
+      </w:pPr>
+      <w:r>
+        <w:rPr>
+          <w:rFonts w:ascii="Gill Sans MT" w:hAnsi="Gill Sans MT"/>
+          <w:b/>
+          <w:bCs/>
+          <w:sz w:val="28"/>
+          <w:szCs w:val="28"/>
+          <w:lang w:val="en-US"/>
+        </w:rPr>
+        <w:t>S</w:t>
+      </w:r>
+      <w:r>
+        <w:rPr>
+          <w:rFonts w:ascii="Gill Sans MT" w:hAnsi="Gill Sans MT"/>
+          <w:b/>
+          <w:bCs/>
+          <w:sz w:val="28"/>
+          <w:szCs w:val="28"/>
+          <w:lang w:val="en-US"/>
+        </w:rPr>
+        <w:t>top button</w:t>
       </w:r>
       <w:r>
         <w:rPr>
@@ -487,6 +687,162 @@
           <w:lang w:val="en-US"/>
         </w:rPr>
         <w:br/>
+        <w:t>W</w:t>
+      </w:r>
+      <w:r>
+        <w:rPr>
+          <w:rFonts w:ascii="Gill Sans MT" w:hAnsi="Gill Sans MT"/>
+          <w:sz w:val="28"/>
+          <w:szCs w:val="28"/>
+          <w:lang w:val="en-US"/>
+        </w:rPr>
+        <w:t xml:space="preserve">ill stop and </w:t>
+      </w:r>
+      <w:r>
+        <w:rPr>
+          <w:rFonts w:ascii="Gill Sans MT" w:hAnsi="Gill Sans MT"/>
+          <w:sz w:val="28"/>
+          <w:szCs w:val="28"/>
+          <w:lang w:val="en-US"/>
+        </w:rPr>
+        <w:t xml:space="preserve">set </w:t>
+      </w:r>
+      <w:r>
+        <w:rPr>
+          <w:rFonts w:ascii="Gill Sans MT" w:hAnsi="Gill Sans MT"/>
+          <w:sz w:val="28"/>
+          <w:szCs w:val="28"/>
+          <w:lang w:val="en-US"/>
+        </w:rPr>
+        <w:t>all the channels and the cursor back to the</w:t>
+      </w:r>
+      <w:r>
+        <w:rPr>
+          <w:rFonts w:ascii="Gill Sans MT" w:hAnsi="Gill Sans MT"/>
+          <w:sz w:val="28"/>
+          <w:szCs w:val="28"/>
+          <w:lang w:val="en-US"/>
+        </w:rPr>
+        <w:t xml:space="preserve"> start.</w:t>
+      </w:r>
+    </w:p>
+    <w:p>
+      <w:pPr>
+        <w:rPr>
+          <w:rFonts w:ascii="Gill Sans MT" w:hAnsi="Gill Sans MT"/>
+          <w:sz w:val="28"/>
+          <w:szCs w:val="28"/>
+          <w:lang w:val="en-US"/>
+        </w:rPr>
+      </w:pPr>
+      <w:r>
+        <w:rPr>
+          <w:rFonts w:ascii="Gill Sans MT" w:hAnsi="Gill Sans MT"/>
+          <w:sz w:val="28"/>
+          <w:szCs w:val="28"/>
+          <w:lang w:val="en-US"/>
+        </w:rPr>
+        <w:t>Each of the audio channel, has a label which indicates what file is playing.</w:t>
+      </w:r>
+    </w:p>
+    <w:p>
+      <w:pPr>
+        <w:rPr>
+          <w:rFonts w:ascii="Gill Sans MT" w:hAnsi="Gill Sans MT"/>
+          <w:sz w:val="28"/>
+          <w:szCs w:val="28"/>
+          <w:lang w:val="en-US"/>
+        </w:rPr>
+      </w:pPr>
+      <w:r>
+        <w:rPr>
+          <w:rFonts w:ascii="Gill Sans MT" w:hAnsi="Gill Sans MT"/>
+          <w:sz w:val="28"/>
+          <w:szCs w:val="28"/>
+          <w:lang w:val="en-US"/>
+        </w:rPr>
+        <w:t xml:space="preserve">On top of the eight channels there’s a </w:t>
+      </w:r>
+      <w:r>
+        <w:rPr>
+          <w:rFonts w:ascii="Gill Sans MT" w:hAnsi="Gill Sans MT"/>
+          <w:sz w:val="28"/>
+          <w:szCs w:val="28"/>
+          <w:lang w:val="en-US"/>
+        </w:rPr>
+        <w:t>cursor which indicates</w:t>
+      </w:r>
+      <w:r>
+        <w:rPr>
+          <w:rFonts w:ascii="Gill Sans MT" w:hAnsi="Gill Sans MT"/>
+          <w:sz w:val="28"/>
+          <w:szCs w:val="28"/>
+          <w:lang w:val="en-US"/>
+        </w:rPr>
+        <w:t xml:space="preserve"> </w:t>
+      </w:r>
+      <w:r>
+        <w:rPr>
+          <w:rFonts w:ascii="Gill Sans MT" w:hAnsi="Gill Sans MT"/>
+          <w:sz w:val="28"/>
+          <w:szCs w:val="28"/>
+          <w:lang w:val="en-US"/>
+        </w:rPr>
+        <w:t xml:space="preserve">on </w:t>
+      </w:r>
+      <w:r>
+        <w:rPr>
+          <w:rFonts w:ascii="Gill Sans MT" w:hAnsi="Gill Sans MT"/>
+          <w:sz w:val="28"/>
+          <w:szCs w:val="28"/>
+          <w:lang w:val="en-US"/>
+        </w:rPr>
+        <w:t>the</w:t>
+      </w:r>
+      <w:r>
+        <w:rPr>
+          <w:rFonts w:ascii="Gill Sans MT" w:hAnsi="Gill Sans MT"/>
+          <w:sz w:val="28"/>
+          <w:szCs w:val="28"/>
+          <w:lang w:val="en-US"/>
+        </w:rPr>
+        <w:t xml:space="preserve"> </w:t>
+      </w:r>
+      <w:r>
+        <w:rPr>
+          <w:rFonts w:ascii="Gill Sans MT" w:hAnsi="Gill Sans MT"/>
+          <w:sz w:val="28"/>
+          <w:szCs w:val="28"/>
+          <w:lang w:val="en-US"/>
+        </w:rPr>
+        <w:t>position</w:t>
+      </w:r>
+      <w:r>
+        <w:rPr>
+          <w:rFonts w:ascii="Gill Sans MT" w:hAnsi="Gill Sans MT"/>
+          <w:sz w:val="28"/>
+          <w:szCs w:val="28"/>
+          <w:lang w:val="en-US"/>
+        </w:rPr>
+        <w:t xml:space="preserve"> the audio is currently </w:t>
+      </w:r>
+      <w:r>
+        <w:rPr>
+          <w:rFonts w:ascii="Gill Sans MT" w:hAnsi="Gill Sans MT"/>
+          <w:sz w:val="28"/>
+          <w:szCs w:val="28"/>
+          <w:lang w:val="en-US"/>
+        </w:rPr>
+        <w:t>playing</w:t>
+      </w:r>
+      <w:r>
+        <w:rPr>
+          <w:rFonts w:ascii="Gill Sans MT" w:hAnsi="Gill Sans MT"/>
+          <w:sz w:val="28"/>
+          <w:szCs w:val="28"/>
+          <w:lang w:val="en-US"/>
+        </w:rPr>
+        <w:t>.</w:t>
       </w:r>
       <w:r>
         <w:rPr>
@@ -496,7 +852,70 @@
           <w:lang w:val="en-US"/>
         </w:rPr>
         <w:br/>
-        <w:t>After implementing the cursor, I worked on the bug fixes, then went to the style and finally finished the project.</w:t>
+        <w:t>W</w:t>
+      </w:r>
+      <w:r>
+        <w:rPr>
+          <w:rFonts w:ascii="Gill Sans MT" w:hAnsi="Gill Sans MT"/>
+          <w:sz w:val="28"/>
+          <w:szCs w:val="28"/>
+          <w:lang w:val="en-US"/>
+        </w:rPr>
+        <w:t xml:space="preserve">hen looping the cursor will </w:t>
+      </w:r>
+      <w:r>
+        <w:rPr>
+          <w:rFonts w:ascii="Gill Sans MT" w:hAnsi="Gill Sans MT"/>
+          <w:sz w:val="28"/>
+          <w:szCs w:val="28"/>
+          <w:lang w:val="en-US"/>
+        </w:rPr>
+        <w:t>be set</w:t>
+      </w:r>
+      <w:r>
+        <w:rPr>
+          <w:rFonts w:ascii="Gill Sans MT" w:hAnsi="Gill Sans MT"/>
+          <w:sz w:val="28"/>
+          <w:szCs w:val="28"/>
+          <w:lang w:val="en-US"/>
+        </w:rPr>
+        <w:t xml:space="preserve"> to the start and </w:t>
+      </w:r>
+      <w:r>
+        <w:rPr>
+          <w:rFonts w:ascii="Gill Sans MT" w:hAnsi="Gill Sans MT"/>
+          <w:sz w:val="28"/>
+          <w:szCs w:val="28"/>
+          <w:lang w:val="en-US"/>
+        </w:rPr>
+        <w:t>will continue</w:t>
+      </w:r>
+      <w:r>
+        <w:rPr>
+          <w:rFonts w:ascii="Gill Sans MT" w:hAnsi="Gill Sans MT"/>
+          <w:sz w:val="28"/>
+          <w:szCs w:val="28"/>
+          <w:lang w:val="en-US"/>
+        </w:rPr>
+        <w:t xml:space="preserve"> moving</w:t>
+      </w:r>
+      <w:r>
+        <w:rPr>
+          <w:rFonts w:ascii="Gill Sans MT" w:hAnsi="Gill Sans MT"/>
+          <w:sz w:val="28"/>
+          <w:szCs w:val="28"/>
+          <w:lang w:val="en-US"/>
+        </w:rPr>
+        <w:t xml:space="preserve"> </w:t>
+      </w:r>
+      <w:r>
+        <w:rPr>
+          <w:rFonts w:ascii="Gill Sans MT" w:hAnsi="Gill Sans MT"/>
+          <w:sz w:val="28"/>
+          <w:szCs w:val="28"/>
+          <w:lang w:val="en-US"/>
+        </w:rPr>
+        <w:t>again.</w:t>
       </w:r>
     </w:p>
     <w:sectPr>
@@ -958,6 +1377,18 @@
       <w:shd w:val="clear" w:color="auto" w:fill="E1DFDD"/>
     </w:rPr>
   </w:style>
+  <w:style w:type="character" w:styleId="FollowedHyperlink">
+    <w:name w:val="FollowedHyperlink"/>
+    <w:basedOn w:val="DefaultParagraphFont"/>
+    <w:uiPriority w:val="99"/>
+    <w:semiHidden/>
+    <w:unhideWhenUsed/>
+    <w:rsid w:val="003C7D58"/>
+    <w:rPr>
+      <w:color w:val="954F72" w:themeColor="followedHyperlink"/>
+      <w:u w:val="single"/>
+    </w:rPr>
+  </w:style>
 </w:styles>
 </file>
 

</xml_diff>